<commit_message>
Mejoras en ADR de Integración Continua
Falta completar Proceso 4, se deja para más adelante, ya que no está bien definido todavía
</commit_message>
<xml_diff>
--- a/doc/ADR/integracion_continua.docx
+++ b/doc/ADR/integracion_continua.docx
@@ -42,12 +42,21 @@
         <w:pStyle w:val="Prrafodelista"/>
         <w:numPr>
           <w:ilvl w:val="0"/>
-          <w:numId w:val="2"/>
-        </w:numPr>
-        <w:jc w:val="both"/>
-      </w:pPr>
-      <w:r>
-        <w:t>Uso de ramas en el repositorio</w:t>
+          <w:numId w:val="14"/>
+        </w:numPr>
+        <w:jc w:val="both"/>
+      </w:pPr>
+      <w:r>
+        <w:t>Instalación de r</w:t>
+      </w:r>
+      <w:r>
+        <w:t xml:space="preserve">equisitos </w:t>
+      </w:r>
+      <w:r>
+        <w:t xml:space="preserve">previos </w:t>
+      </w:r>
+      <w:r>
+        <w:t>para la integración y despliegue:</w:t>
       </w:r>
     </w:p>
     <w:p>
@@ -55,12 +64,57 @@
         <w:pStyle w:val="Prrafodelista"/>
         <w:numPr>
           <w:ilvl w:val="1"/>
-          <w:numId w:val="2"/>
-        </w:numPr>
-        <w:jc w:val="both"/>
-      </w:pPr>
-      <w:r>
-        <w:t xml:space="preserve">Siguiendo la filosofía de la integración continua, se ha considerado no ramificar el repositorio. Se trabajará todo sobre la rama </w:t>
+          <w:numId w:val="14"/>
+        </w:numPr>
+        <w:jc w:val="both"/>
+      </w:pPr>
+      <w:r>
+        <w:t>Instalación de herramientas: Git, Docker, Jenkins. (Véanse apartados de “Opciones consideradas” y “Decisión”)</w:t>
+      </w:r>
+    </w:p>
+    <w:p>
+      <w:pPr>
+        <w:pStyle w:val="Prrafodelista"/>
+        <w:numPr>
+          <w:ilvl w:val="1"/>
+          <w:numId w:val="14"/>
+        </w:numPr>
+        <w:jc w:val="both"/>
+      </w:pPr>
+      <w:r>
+        <w:t xml:space="preserve">Creación de </w:t>
+      </w:r>
+      <w:r>
+        <w:t>un pipeline en la herramienta Jenkins</w:t>
+      </w:r>
+      <w:r>
+        <w:t>. (Véase Proceso 3, “Integración de cambios en el entorno”)</w:t>
+      </w:r>
+    </w:p>
+    <w:p>
+      <w:pPr>
+        <w:pStyle w:val="Prrafodelista"/>
+        <w:numPr>
+          <w:ilvl w:val="0"/>
+          <w:numId w:val="14"/>
+        </w:numPr>
+        <w:jc w:val="both"/>
+      </w:pPr>
+      <w:r>
+        <w:t>Integración de cambios en el repositorio (git push):</w:t>
+      </w:r>
+    </w:p>
+    <w:p>
+      <w:pPr>
+        <w:pStyle w:val="Prrafodelista"/>
+        <w:numPr>
+          <w:ilvl w:val="1"/>
+          <w:numId w:val="14"/>
+        </w:numPr>
+        <w:jc w:val="both"/>
+      </w:pPr>
+      <w:r>
+        <w:t xml:space="preserve">Todos los cambios deberán aplicarse a la rama </w:t>
       </w:r>
       <w:r>
         <w:rPr>
@@ -70,10 +124,57 @@
         <w:t>master</w:t>
       </w:r>
       <w:r>
-        <w:t>.</w:t>
-      </w:r>
-      <w:r>
-        <w:t xml:space="preserve"> Por tanto, todos los commits deben hacerse a la rama </w:t>
+        <w:t xml:space="preserve"> del repositorio, siguiendo la filosofía de integración continua.</w:t>
+      </w:r>
+    </w:p>
+    <w:p>
+      <w:pPr>
+        <w:pStyle w:val="Prrafodelista"/>
+        <w:numPr>
+          <w:ilvl w:val="1"/>
+          <w:numId w:val="14"/>
+        </w:numPr>
+        <w:jc w:val="both"/>
+      </w:pPr>
+      <w:r>
+        <w:t>Los cambios deberán ir acompañados de un breve comentario que indiqué</w:t>
+      </w:r>
+      <w:r>
+        <w:t xml:space="preserve"> a grandes rasgos qué cambia.</w:t>
+      </w:r>
+      <w:bookmarkStart w:id="0" w:name="_GoBack"/>
+      <w:bookmarkEnd w:id="0"/>
+    </w:p>
+    <w:p>
+      <w:pPr>
+        <w:pStyle w:val="Prrafodelista"/>
+        <w:numPr>
+          <w:ilvl w:val="0"/>
+          <w:numId w:val="14"/>
+        </w:numPr>
+        <w:jc w:val="both"/>
+      </w:pPr>
+      <w:r>
+        <w:t xml:space="preserve">Integración de cambios </w:t>
+      </w:r>
+      <w:r>
+        <w:t xml:space="preserve">en el entorno </w:t>
+      </w:r>
+      <w:r>
+        <w:t>(Pipeline de Jenkins):</w:t>
+      </w:r>
+    </w:p>
+    <w:p>
+      <w:pPr>
+        <w:pStyle w:val="Prrafodelista"/>
+        <w:numPr>
+          <w:ilvl w:val="1"/>
+          <w:numId w:val="14"/>
+        </w:numPr>
+        <w:jc w:val="both"/>
+      </w:pPr>
+      <w:r>
+        <w:t xml:space="preserve">Cualquier cambio realizado en la aplicación se actualiza en la rama </w:t>
       </w:r>
       <w:r>
         <w:rPr>
@@ -83,22 +184,133 @@
         <w:t>master</w:t>
       </w:r>
       <w:r>
-        <w:t>.</w:t>
-      </w:r>
-      <w:bookmarkStart w:id="0" w:name="_GoBack"/>
-      <w:bookmarkEnd w:id="0"/>
+        <w:t>. No se realizan ramificaciones.</w:t>
+      </w:r>
+      <w:r>
+        <w:t xml:space="preserve"> </w:t>
+      </w:r>
+    </w:p>
+    <w:p>
+      <w:pPr>
+        <w:pStyle w:val="Prrafodelista"/>
+        <w:numPr>
+          <w:ilvl w:val="1"/>
+          <w:numId w:val="14"/>
+        </w:numPr>
+        <w:jc w:val="both"/>
+      </w:pPr>
+      <w:r>
+        <w:t>Tests unitarios: definir scripts simples para comprobar el correcto funcionamiento del código implementado. Se debe realizar un test por cada nuevo cambio en el código desarrollado y lanzarlos sobre rama Master.</w:t>
+      </w:r>
+    </w:p>
+    <w:p>
+      <w:pPr>
+        <w:pStyle w:val="Prrafodelista"/>
+        <w:numPr>
+          <w:ilvl w:val="1"/>
+          <w:numId w:val="14"/>
+        </w:numPr>
+        <w:jc w:val="both"/>
+      </w:pPr>
+      <w:r>
+        <w:t>Si los test unitario</w:t>
+      </w:r>
+      <w:r>
+        <w:t>s SÍ</w:t>
+      </w:r>
+      <w:r>
+        <w:t xml:space="preserve"> son satisfactorios:</w:t>
+      </w:r>
+    </w:p>
+    <w:p>
+      <w:pPr>
+        <w:pStyle w:val="Prrafodelista"/>
+        <w:numPr>
+          <w:ilvl w:val="2"/>
+          <w:numId w:val="14"/>
+        </w:numPr>
+        <w:jc w:val="both"/>
+      </w:pPr>
+      <w:r>
+        <w:t>Se genera un ejecutable</w:t>
+      </w:r>
+    </w:p>
+    <w:p>
+      <w:pPr>
+        <w:pStyle w:val="Prrafodelista"/>
+        <w:numPr>
+          <w:ilvl w:val="2"/>
+          <w:numId w:val="14"/>
+        </w:numPr>
+        <w:jc w:val="both"/>
+      </w:pPr>
+      <w:r>
+        <w:t>Se genera el correspondiente contenedor con Docker</w:t>
+      </w:r>
+    </w:p>
+    <w:p>
+      <w:pPr>
+        <w:pStyle w:val="Prrafodelista"/>
+        <w:numPr>
+          <w:ilvl w:val="1"/>
+          <w:numId w:val="14"/>
+        </w:numPr>
+        <w:jc w:val="both"/>
+      </w:pPr>
+      <w:r>
+        <w:t>Si los test unitarios NO son satisfactorios:</w:t>
+      </w:r>
+    </w:p>
+    <w:p>
+      <w:pPr>
+        <w:pStyle w:val="Prrafodelista"/>
+        <w:numPr>
+          <w:ilvl w:val="2"/>
+          <w:numId w:val="14"/>
+        </w:numPr>
+        <w:jc w:val="both"/>
+      </w:pPr>
+      <w:r>
+        <w:t>revisa los test unitarios paras aplicar las respectivas correcciones.</w:t>
+      </w:r>
+    </w:p>
+    <w:p>
+      <w:pPr>
+        <w:pStyle w:val="Prrafodelista"/>
+        <w:numPr>
+          <w:ilvl w:val="1"/>
+          <w:numId w:val="14"/>
+        </w:numPr>
+        <w:jc w:val="both"/>
+      </w:pPr>
+      <w:r>
+        <w:t>Tests de integración: comprobar que los cambios realizados no entren en conflicto con partes ya realizadas. Se debe realizar un test por cada nuevo cambio en el código desarrollado.</w:t>
+      </w:r>
+    </w:p>
+    <w:p>
+      <w:pPr>
+        <w:pStyle w:val="Prrafodelista"/>
+        <w:numPr>
+          <w:ilvl w:val="1"/>
+          <w:numId w:val="14"/>
+        </w:numPr>
+        <w:jc w:val="both"/>
+      </w:pPr>
+      <w:r>
+        <w:t>En caso de que todo funcione correctamente, se procederá al despliegue. (Véase Proceso 4, “Despliegue de la aplicación”)</w:t>
+      </w:r>
     </w:p>
     <w:p>
       <w:pPr>
         <w:pStyle w:val="Prrafodelista"/>
         <w:numPr>
           <w:ilvl w:val="0"/>
-          <w:numId w:val="2"/>
-        </w:numPr>
-        <w:jc w:val="both"/>
-      </w:pPr>
-      <w:r>
-        <w:t>Pasos previos a la implementación de la aplicación</w:t>
+          <w:numId w:val="14"/>
+        </w:numPr>
+        <w:jc w:val="both"/>
+      </w:pPr>
+      <w:r>
+        <w:t>Despliegue de la aplicación (Docker):</w:t>
       </w:r>
     </w:p>
     <w:p>
@@ -106,168 +318,15 @@
         <w:pStyle w:val="Prrafodelista"/>
         <w:numPr>
           <w:ilvl w:val="1"/>
-          <w:numId w:val="2"/>
-        </w:numPr>
-        <w:jc w:val="both"/>
-      </w:pPr>
-      <w:r>
-        <w:t>Se debe tener instalado la herramienta Jenkins</w:t>
-      </w:r>
-    </w:p>
-    <w:p>
-      <w:pPr>
-        <w:pStyle w:val="Prrafodelista"/>
-        <w:numPr>
-          <w:ilvl w:val="1"/>
-          <w:numId w:val="2"/>
-        </w:numPr>
-        <w:jc w:val="both"/>
-      </w:pPr>
-      <w:r>
-        <w:t>Se debe crear un pipeline en la herramienta Jenkins</w:t>
-      </w:r>
-    </w:p>
-    <w:p>
-      <w:pPr>
-        <w:pStyle w:val="Prrafodelista"/>
-        <w:numPr>
-          <w:ilvl w:val="1"/>
-          <w:numId w:val="2"/>
-        </w:numPr>
-        <w:jc w:val="both"/>
-      </w:pPr>
-      <w:r>
-        <w:t>Se debe tener instalado Docker</w:t>
-      </w:r>
-      <w:r>
-        <w:tab/>
-      </w:r>
-    </w:p>
-    <w:p>
-      <w:pPr>
-        <w:pStyle w:val="Prrafodelista"/>
-        <w:numPr>
-          <w:ilvl w:val="0"/>
-          <w:numId w:val="2"/>
-        </w:numPr>
-        <w:jc w:val="both"/>
-      </w:pPr>
-      <w:r>
-        <w:t>Implementación de la aplicación</w:t>
-      </w:r>
-    </w:p>
-    <w:p>
-      <w:pPr>
-        <w:pStyle w:val="Prrafodelista"/>
-        <w:numPr>
-          <w:ilvl w:val="1"/>
-          <w:numId w:val="2"/>
-        </w:numPr>
-        <w:jc w:val="both"/>
-      </w:pPr>
-      <w:r>
-        <w:t xml:space="preserve">Cualquier cambio realizado en la aplicación se actualiza en la rama </w:t>
-      </w:r>
+          <w:numId w:val="14"/>
+        </w:numPr>
+        <w:jc w:val="both"/>
+      </w:pPr>
       <w:r>
         <w:rPr>
-          <w:i/>
-          <w:iCs/>
+          <w:color w:val="FF0000"/>
         </w:rPr>
-        <w:t>master</w:t>
-      </w:r>
-      <w:r>
-        <w:t>. No se realizan ramificaciones.</w:t>
-      </w:r>
-    </w:p>
-    <w:p>
-      <w:pPr>
-        <w:pStyle w:val="Prrafodelista"/>
-        <w:numPr>
-          <w:ilvl w:val="1"/>
-          <w:numId w:val="2"/>
-        </w:numPr>
-        <w:jc w:val="both"/>
-      </w:pPr>
-      <w:r>
-        <w:t>Tests de integración: comprobar que los cambios realizados no entren en conflicto con partes ya realizadas. Se debe realizar un test por cada nuevo cambio en el código desarrollado.</w:t>
-      </w:r>
-    </w:p>
-    <w:p>
-      <w:pPr>
-        <w:pStyle w:val="Prrafodelista"/>
-        <w:numPr>
-          <w:ilvl w:val="1"/>
-          <w:numId w:val="2"/>
-        </w:numPr>
-        <w:jc w:val="both"/>
-      </w:pPr>
-      <w:r>
-        <w:t>Tests unitarios: definir scripts simples para comprobar el correcto funcionamiento del código implementado. Se debe realizar un test por cada nuevo cambio en el código desarrollado y lanzarlos sobre rama Master.</w:t>
-      </w:r>
-    </w:p>
-    <w:p>
-      <w:pPr>
-        <w:pStyle w:val="Prrafodelista"/>
-        <w:numPr>
-          <w:ilvl w:val="1"/>
-          <w:numId w:val="2"/>
-        </w:numPr>
-        <w:jc w:val="both"/>
-      </w:pPr>
-      <w:r>
-        <w:t>Si los test unitarios son satisfactorios:</w:t>
-      </w:r>
-    </w:p>
-    <w:p>
-      <w:pPr>
-        <w:pStyle w:val="Prrafodelista"/>
-        <w:numPr>
-          <w:ilvl w:val="2"/>
-          <w:numId w:val="2"/>
-        </w:numPr>
-        <w:jc w:val="both"/>
-      </w:pPr>
-      <w:r>
-        <w:t>Se genera un ejecutable</w:t>
-      </w:r>
-    </w:p>
-    <w:p>
-      <w:pPr>
-        <w:pStyle w:val="Prrafodelista"/>
-        <w:numPr>
-          <w:ilvl w:val="2"/>
-          <w:numId w:val="2"/>
-        </w:numPr>
-        <w:jc w:val="both"/>
-      </w:pPr>
-      <w:r>
-        <w:t>Se genera el correspondiente contenedor con Docker</w:t>
-      </w:r>
-    </w:p>
-    <w:p>
-      <w:pPr>
-        <w:pStyle w:val="Prrafodelista"/>
-        <w:numPr>
-          <w:ilvl w:val="1"/>
-          <w:numId w:val="2"/>
-        </w:numPr>
-        <w:jc w:val="both"/>
-      </w:pPr>
-      <w:r>
-        <w:t>Si los test unitarios NO son satisfactorios:</w:t>
-      </w:r>
-    </w:p>
-    <w:p>
-      <w:pPr>
-        <w:pStyle w:val="Prrafodelista"/>
-        <w:numPr>
-          <w:ilvl w:val="2"/>
-          <w:numId w:val="2"/>
-        </w:numPr>
-        <w:jc w:val="both"/>
-      </w:pPr>
-      <w:r>
-        <w:t xml:space="preserve"> revisa los test unitarios paras aplicar las respectivas correcciones.</w:t>
+        <w:t>TODO: rellenar esto xD</w:t>
       </w:r>
     </w:p>
     <w:p>
@@ -376,6 +435,7 @@
         <w:jc w:val="both"/>
       </w:pPr>
       <w:r>
+        <w:lastRenderedPageBreak/>
         <w:t>Compatible con muchos sistemas de control de versiones</w:t>
       </w:r>
     </w:p>
@@ -451,7 +511,6 @@
         <w:jc w:val="both"/>
       </w:pPr>
       <w:r>
-        <w:lastRenderedPageBreak/>
         <w:t>Trabaja en estrecha relación con el popular software de control de versiones. Puede configurarse con un sencillo archivo YAML. GitHub informa a Travis CI de todos los cambios efectuados en el repositorio y mantiene el proyecto actualizado.</w:t>
       </w:r>
     </w:p>
@@ -1346,6 +1405,7 @@
                 <w:iCs w:val="0"/>
                 <w:sz w:val="22"/>
               </w:rPr>
+              <w:lastRenderedPageBreak/>
               <w:t>Precio versión comercial</w:t>
             </w:r>
           </w:p>
@@ -2612,6 +2672,7 @@
         <w:jc w:val="both"/>
       </w:pPr>
       <w:r>
+        <w:lastRenderedPageBreak/>
         <w:t xml:space="preserve">Para el despliegue de la aplicación se ha decido usar </w:t>
       </w:r>
       <w:r>
@@ -2654,11 +2715,7 @@
         <w:t>uentra</w:t>
       </w:r>
       <w:r>
-        <w:t xml:space="preserve"> en situaciones de tal envergadura, en principio, luego el tiempo dedicado a diseñar los tests y probarlos con cada cambio significativo en el servicio, no parece razonable. Esta decisión podría cambiar si se dispusiera de tiempo suficiente al final del proyecto para realizar un </w:t>
-      </w:r>
-      <w:r>
-        <w:lastRenderedPageBreak/>
-        <w:t>estudio rigurosa de la escalabilidad de nuestro sistema, aunque por ahora, como se ha dicho, no es lo más relevante.</w:t>
+        <w:t xml:space="preserve"> en situaciones de tal envergadura, en principio, luego el tiempo dedicado a diseñar los tests y probarlos con cada cambio significativo en el servicio, no parece razonable. Esta decisión podría cambiar si se dispusiera de tiempo suficiente al final del proyecto para realizar un estudio rigurosa de la escalabilidad de nuestro sistema, aunque por ahora, como se ha dicho, no es lo más relevante.</w:t>
       </w:r>
     </w:p>
     <w:p>
@@ -3088,6 +3145,92 @@
     </w:lvl>
   </w:abstractNum>
   <w:abstractNum w:abstractNumId="3" w15:restartNumberingAfterBreak="0">
+    <w:nsid w:val="10943DD2"/>
+    <w:multiLevelType w:val="hybridMultilevel"/>
+    <w:tmpl w:val="C39A69D4"/>
+    <w:lvl w:ilvl="0" w:tplc="0C0A000F">
+      <w:start w:val="1"/>
+      <w:numFmt w:val="decimal"/>
+      <w:lvlText w:val="%1."/>
+      <w:lvlJc w:val="left"/>
+      <w:pPr>
+        <w:ind w:left="1440" w:hanging="360"/>
+      </w:pPr>
+    </w:lvl>
+    <w:lvl w:ilvl="1" w:tplc="0C0A0019">
+      <w:start w:val="1"/>
+      <w:numFmt w:val="lowerLetter"/>
+      <w:lvlText w:val="%2."/>
+      <w:lvlJc w:val="left"/>
+      <w:pPr>
+        <w:ind w:left="2160" w:hanging="360"/>
+      </w:pPr>
+    </w:lvl>
+    <w:lvl w:ilvl="2" w:tplc="0C0A001B">
+      <w:start w:val="1"/>
+      <w:numFmt w:val="lowerRoman"/>
+      <w:lvlText w:val="%3."/>
+      <w:lvlJc w:val="right"/>
+      <w:pPr>
+        <w:ind w:left="2880" w:hanging="180"/>
+      </w:pPr>
+    </w:lvl>
+    <w:lvl w:ilvl="3" w:tplc="0C0A000F">
+      <w:start w:val="1"/>
+      <w:numFmt w:val="decimal"/>
+      <w:lvlText w:val="%4."/>
+      <w:lvlJc w:val="left"/>
+      <w:pPr>
+        <w:ind w:left="3600" w:hanging="360"/>
+      </w:pPr>
+    </w:lvl>
+    <w:lvl w:ilvl="4" w:tplc="0C0A0019" w:tentative="1">
+      <w:start w:val="1"/>
+      <w:numFmt w:val="lowerLetter"/>
+      <w:lvlText w:val="%5."/>
+      <w:lvlJc w:val="left"/>
+      <w:pPr>
+        <w:ind w:left="4320" w:hanging="360"/>
+      </w:pPr>
+    </w:lvl>
+    <w:lvl w:ilvl="5" w:tplc="0C0A001B" w:tentative="1">
+      <w:start w:val="1"/>
+      <w:numFmt w:val="lowerRoman"/>
+      <w:lvlText w:val="%6."/>
+      <w:lvlJc w:val="right"/>
+      <w:pPr>
+        <w:ind w:left="5040" w:hanging="180"/>
+      </w:pPr>
+    </w:lvl>
+    <w:lvl w:ilvl="6" w:tplc="0C0A000F" w:tentative="1">
+      <w:start w:val="1"/>
+      <w:numFmt w:val="decimal"/>
+      <w:lvlText w:val="%7."/>
+      <w:lvlJc w:val="left"/>
+      <w:pPr>
+        <w:ind w:left="5760" w:hanging="360"/>
+      </w:pPr>
+    </w:lvl>
+    <w:lvl w:ilvl="7" w:tplc="0C0A0019" w:tentative="1">
+      <w:start w:val="1"/>
+      <w:numFmt w:val="lowerLetter"/>
+      <w:lvlText w:val="%8."/>
+      <w:lvlJc w:val="left"/>
+      <w:pPr>
+        <w:ind w:left="6480" w:hanging="360"/>
+      </w:pPr>
+    </w:lvl>
+    <w:lvl w:ilvl="8" w:tplc="0C0A001B" w:tentative="1">
+      <w:start w:val="1"/>
+      <w:numFmt w:val="lowerRoman"/>
+      <w:lvlText w:val="%9."/>
+      <w:lvlJc w:val="right"/>
+      <w:pPr>
+        <w:ind w:left="7200" w:hanging="180"/>
+      </w:pPr>
+    </w:lvl>
+  </w:abstractNum>
+  <w:abstractNum w:abstractNumId="4" w15:restartNumberingAfterBreak="0">
     <w:nsid w:val="15E80CF1"/>
     <w:multiLevelType w:val="hybridMultilevel"/>
     <w:tmpl w:val="3A4E25B8"/>
@@ -3173,7 +3316,93 @@
       </w:pPr>
     </w:lvl>
   </w:abstractNum>
-  <w:abstractNum w:abstractNumId="4" w15:restartNumberingAfterBreak="0">
+  <w:abstractNum w:abstractNumId="5" w15:restartNumberingAfterBreak="0">
+    <w:nsid w:val="16DC1D9B"/>
+    <w:multiLevelType w:val="multilevel"/>
+    <w:tmpl w:val="0409001F"/>
+    <w:lvl w:ilvl="0">
+      <w:start w:val="1"/>
+      <w:numFmt w:val="decimal"/>
+      <w:lvlText w:val="%1."/>
+      <w:lvlJc w:val="left"/>
+      <w:pPr>
+        <w:ind w:left="1440" w:hanging="360"/>
+      </w:pPr>
+    </w:lvl>
+    <w:lvl w:ilvl="1">
+      <w:start w:val="1"/>
+      <w:numFmt w:val="decimal"/>
+      <w:lvlText w:val="%1.%2."/>
+      <w:lvlJc w:val="left"/>
+      <w:pPr>
+        <w:ind w:left="1872" w:hanging="432"/>
+      </w:pPr>
+    </w:lvl>
+    <w:lvl w:ilvl="2">
+      <w:start w:val="1"/>
+      <w:numFmt w:val="decimal"/>
+      <w:lvlText w:val="%1.%2.%3."/>
+      <w:lvlJc w:val="left"/>
+      <w:pPr>
+        <w:ind w:left="2304" w:hanging="504"/>
+      </w:pPr>
+    </w:lvl>
+    <w:lvl w:ilvl="3">
+      <w:start w:val="1"/>
+      <w:numFmt w:val="decimal"/>
+      <w:lvlText w:val="%1.%2.%3.%4."/>
+      <w:lvlJc w:val="left"/>
+      <w:pPr>
+        <w:ind w:left="2808" w:hanging="648"/>
+      </w:pPr>
+    </w:lvl>
+    <w:lvl w:ilvl="4">
+      <w:start w:val="1"/>
+      <w:numFmt w:val="decimal"/>
+      <w:lvlText w:val="%1.%2.%3.%4.%5."/>
+      <w:lvlJc w:val="left"/>
+      <w:pPr>
+        <w:ind w:left="3312" w:hanging="792"/>
+      </w:pPr>
+    </w:lvl>
+    <w:lvl w:ilvl="5">
+      <w:start w:val="1"/>
+      <w:numFmt w:val="decimal"/>
+      <w:lvlText w:val="%1.%2.%3.%4.%5.%6."/>
+      <w:lvlJc w:val="left"/>
+      <w:pPr>
+        <w:ind w:left="3816" w:hanging="936"/>
+      </w:pPr>
+    </w:lvl>
+    <w:lvl w:ilvl="6">
+      <w:start w:val="1"/>
+      <w:numFmt w:val="decimal"/>
+      <w:lvlText w:val="%1.%2.%3.%4.%5.%6.%7."/>
+      <w:lvlJc w:val="left"/>
+      <w:pPr>
+        <w:ind w:left="4320" w:hanging="1080"/>
+      </w:pPr>
+    </w:lvl>
+    <w:lvl w:ilvl="7">
+      <w:start w:val="1"/>
+      <w:numFmt w:val="decimal"/>
+      <w:lvlText w:val="%1.%2.%3.%4.%5.%6.%7.%8."/>
+      <w:lvlJc w:val="left"/>
+      <w:pPr>
+        <w:ind w:left="4824" w:hanging="1224"/>
+      </w:pPr>
+    </w:lvl>
+    <w:lvl w:ilvl="8">
+      <w:start w:val="1"/>
+      <w:numFmt w:val="decimal"/>
+      <w:lvlText w:val="%1.%2.%3.%4.%5.%6.%7.%8.%9."/>
+      <w:lvlJc w:val="left"/>
+      <w:pPr>
+        <w:ind w:left="5400" w:hanging="1440"/>
+      </w:pPr>
+    </w:lvl>
+  </w:abstractNum>
+  <w:abstractNum w:abstractNumId="6" w15:restartNumberingAfterBreak="0">
     <w:nsid w:val="19B15C1E"/>
     <w:multiLevelType w:val="hybridMultilevel"/>
     <w:tmpl w:val="81484A8A"/>
@@ -3259,7 +3488,206 @@
       </w:pPr>
     </w:lvl>
   </w:abstractNum>
-  <w:abstractNum w:abstractNumId="5" w15:restartNumberingAfterBreak="0">
+  <w:abstractNum w:abstractNumId="7" w15:restartNumberingAfterBreak="0">
+    <w:nsid w:val="1AE630DD"/>
+    <w:multiLevelType w:val="multilevel"/>
+    <w:tmpl w:val="0409001F"/>
+    <w:lvl w:ilvl="0">
+      <w:start w:val="1"/>
+      <w:numFmt w:val="decimal"/>
+      <w:lvlText w:val="%1."/>
+      <w:lvlJc w:val="left"/>
+      <w:pPr>
+        <w:ind w:left="720" w:hanging="360"/>
+      </w:pPr>
+    </w:lvl>
+    <w:lvl w:ilvl="1">
+      <w:start w:val="1"/>
+      <w:numFmt w:val="decimal"/>
+      <w:lvlText w:val="%1.%2."/>
+      <w:lvlJc w:val="left"/>
+      <w:pPr>
+        <w:ind w:left="1152" w:hanging="432"/>
+      </w:pPr>
+    </w:lvl>
+    <w:lvl w:ilvl="2">
+      <w:start w:val="1"/>
+      <w:numFmt w:val="decimal"/>
+      <w:lvlText w:val="%1.%2.%3."/>
+      <w:lvlJc w:val="left"/>
+      <w:pPr>
+        <w:ind w:left="1584" w:hanging="504"/>
+      </w:pPr>
+    </w:lvl>
+    <w:lvl w:ilvl="3">
+      <w:start w:val="1"/>
+      <w:numFmt w:val="decimal"/>
+      <w:lvlText w:val="%1.%2.%3.%4."/>
+      <w:lvlJc w:val="left"/>
+      <w:pPr>
+        <w:ind w:left="2088" w:hanging="648"/>
+      </w:pPr>
+    </w:lvl>
+    <w:lvl w:ilvl="4">
+      <w:start w:val="1"/>
+      <w:numFmt w:val="decimal"/>
+      <w:lvlText w:val="%1.%2.%3.%4.%5."/>
+      <w:lvlJc w:val="left"/>
+      <w:pPr>
+        <w:ind w:left="2592" w:hanging="792"/>
+      </w:pPr>
+    </w:lvl>
+    <w:lvl w:ilvl="5">
+      <w:start w:val="1"/>
+      <w:numFmt w:val="decimal"/>
+      <w:lvlText w:val="%1.%2.%3.%4.%5.%6."/>
+      <w:lvlJc w:val="left"/>
+      <w:pPr>
+        <w:ind w:left="3096" w:hanging="936"/>
+      </w:pPr>
+    </w:lvl>
+    <w:lvl w:ilvl="6">
+      <w:start w:val="1"/>
+      <w:numFmt w:val="decimal"/>
+      <w:lvlText w:val="%1.%2.%3.%4.%5.%6.%7."/>
+      <w:lvlJc w:val="left"/>
+      <w:pPr>
+        <w:ind w:left="3600" w:hanging="1080"/>
+      </w:pPr>
+    </w:lvl>
+    <w:lvl w:ilvl="7">
+      <w:start w:val="1"/>
+      <w:numFmt w:val="decimal"/>
+      <w:lvlText w:val="%1.%2.%3.%4.%5.%6.%7.%8."/>
+      <w:lvlJc w:val="left"/>
+      <w:pPr>
+        <w:ind w:left="4104" w:hanging="1224"/>
+      </w:pPr>
+    </w:lvl>
+    <w:lvl w:ilvl="8">
+      <w:start w:val="1"/>
+      <w:numFmt w:val="decimal"/>
+      <w:lvlText w:val="%1.%2.%3.%4.%5.%6.%7.%8.%9."/>
+      <w:lvlJc w:val="left"/>
+      <w:pPr>
+        <w:ind w:left="4680" w:hanging="1440"/>
+      </w:pPr>
+    </w:lvl>
+  </w:abstractNum>
+  <w:abstractNum w:abstractNumId="8" w15:restartNumberingAfterBreak="0">
+    <w:nsid w:val="26BC2C14"/>
+    <w:multiLevelType w:val="hybridMultilevel"/>
+    <w:tmpl w:val="64B4E60C"/>
+    <w:lvl w:ilvl="0" w:tplc="0C0A0001">
+      <w:start w:val="1"/>
+      <w:numFmt w:val="bullet"/>
+      <w:lvlText w:val=""/>
+      <w:lvlJc w:val="left"/>
+      <w:pPr>
+        <w:ind w:left="720" w:hanging="360"/>
+      </w:pPr>
+      <w:rPr>
+        <w:rFonts w:ascii="Symbol" w:hAnsi="Symbol" w:hint="default"/>
+      </w:rPr>
+    </w:lvl>
+    <w:lvl w:ilvl="1" w:tplc="0C0A0003" w:tentative="1">
+      <w:start w:val="1"/>
+      <w:numFmt w:val="bullet"/>
+      <w:lvlText w:val="o"/>
+      <w:lvlJc w:val="left"/>
+      <w:pPr>
+        <w:ind w:left="1440" w:hanging="360"/>
+      </w:pPr>
+      <w:rPr>
+        <w:rFonts w:ascii="Courier New" w:hAnsi="Courier New" w:cs="Courier New" w:hint="default"/>
+      </w:rPr>
+    </w:lvl>
+    <w:lvl w:ilvl="2" w:tplc="0C0A0005" w:tentative="1">
+      <w:start w:val="1"/>
+      <w:numFmt w:val="bullet"/>
+      <w:lvlText w:val=""/>
+      <w:lvlJc w:val="left"/>
+      <w:pPr>
+        <w:ind w:left="2160" w:hanging="360"/>
+      </w:pPr>
+      <w:rPr>
+        <w:rFonts w:ascii="Wingdings" w:hAnsi="Wingdings" w:hint="default"/>
+      </w:rPr>
+    </w:lvl>
+    <w:lvl w:ilvl="3" w:tplc="0C0A0001" w:tentative="1">
+      <w:start w:val="1"/>
+      <w:numFmt w:val="bullet"/>
+      <w:lvlText w:val=""/>
+      <w:lvlJc w:val="left"/>
+      <w:pPr>
+        <w:ind w:left="2880" w:hanging="360"/>
+      </w:pPr>
+      <w:rPr>
+        <w:rFonts w:ascii="Symbol" w:hAnsi="Symbol" w:hint="default"/>
+      </w:rPr>
+    </w:lvl>
+    <w:lvl w:ilvl="4" w:tplc="0C0A0003" w:tentative="1">
+      <w:start w:val="1"/>
+      <w:numFmt w:val="bullet"/>
+      <w:lvlText w:val="o"/>
+      <w:lvlJc w:val="left"/>
+      <w:pPr>
+        <w:ind w:left="3600" w:hanging="360"/>
+      </w:pPr>
+      <w:rPr>
+        <w:rFonts w:ascii="Courier New" w:hAnsi="Courier New" w:cs="Courier New" w:hint="default"/>
+      </w:rPr>
+    </w:lvl>
+    <w:lvl w:ilvl="5" w:tplc="0C0A0005" w:tentative="1">
+      <w:start w:val="1"/>
+      <w:numFmt w:val="bullet"/>
+      <w:lvlText w:val=""/>
+      <w:lvlJc w:val="left"/>
+      <w:pPr>
+        <w:ind w:left="4320" w:hanging="360"/>
+      </w:pPr>
+      <w:rPr>
+        <w:rFonts w:ascii="Wingdings" w:hAnsi="Wingdings" w:hint="default"/>
+      </w:rPr>
+    </w:lvl>
+    <w:lvl w:ilvl="6" w:tplc="0C0A0001" w:tentative="1">
+      <w:start w:val="1"/>
+      <w:numFmt w:val="bullet"/>
+      <w:lvlText w:val=""/>
+      <w:lvlJc w:val="left"/>
+      <w:pPr>
+        <w:ind w:left="5040" w:hanging="360"/>
+      </w:pPr>
+      <w:rPr>
+        <w:rFonts w:ascii="Symbol" w:hAnsi="Symbol" w:hint="default"/>
+      </w:rPr>
+    </w:lvl>
+    <w:lvl w:ilvl="7" w:tplc="0C0A0003" w:tentative="1">
+      <w:start w:val="1"/>
+      <w:numFmt w:val="bullet"/>
+      <w:lvlText w:val="o"/>
+      <w:lvlJc w:val="left"/>
+      <w:pPr>
+        <w:ind w:left="5760" w:hanging="360"/>
+      </w:pPr>
+      <w:rPr>
+        <w:rFonts w:ascii="Courier New" w:hAnsi="Courier New" w:cs="Courier New" w:hint="default"/>
+      </w:rPr>
+    </w:lvl>
+    <w:lvl w:ilvl="8" w:tplc="0C0A0005" w:tentative="1">
+      <w:start w:val="1"/>
+      <w:numFmt w:val="bullet"/>
+      <w:lvlText w:val=""/>
+      <w:lvlJc w:val="left"/>
+      <w:pPr>
+        <w:ind w:left="6480" w:hanging="360"/>
+      </w:pPr>
+      <w:rPr>
+        <w:rFonts w:ascii="Wingdings" w:hAnsi="Wingdings" w:hint="default"/>
+      </w:rPr>
+    </w:lvl>
+  </w:abstractNum>
+  <w:abstractNum w:abstractNumId="9" w15:restartNumberingAfterBreak="0">
     <w:nsid w:val="4C151329"/>
     <w:multiLevelType w:val="hybridMultilevel"/>
     <w:tmpl w:val="5EC4E3B2"/>
@@ -3372,7 +3800,7 @@
       </w:rPr>
     </w:lvl>
   </w:abstractNum>
-  <w:abstractNum w:abstractNumId="6" w15:restartNumberingAfterBreak="0">
+  <w:abstractNum w:abstractNumId="10" w15:restartNumberingAfterBreak="0">
     <w:nsid w:val="5A5A6F61"/>
     <w:multiLevelType w:val="hybridMultilevel"/>
     <w:tmpl w:val="46FC9860"/>
@@ -3483,28 +3911,334 @@
       <w:rPr>
         <w:rFonts w:ascii="Wingdings" w:hAnsi="Wingdings" w:hint="default"/>
       </w:rPr>
+    </w:lvl>
+  </w:abstractNum>
+  <w:abstractNum w:abstractNumId="11" w15:restartNumberingAfterBreak="0">
+    <w:nsid w:val="5E385E9C"/>
+    <w:multiLevelType w:val="hybridMultilevel"/>
+    <w:tmpl w:val="86D66492"/>
+    <w:lvl w:ilvl="0" w:tplc="0C0A000F">
+      <w:start w:val="1"/>
+      <w:numFmt w:val="decimal"/>
+      <w:lvlText w:val="%1."/>
+      <w:lvlJc w:val="left"/>
+      <w:pPr>
+        <w:ind w:left="1080" w:hanging="360"/>
+      </w:pPr>
+      <w:rPr>
+        <w:rFonts w:hint="default"/>
+      </w:rPr>
+    </w:lvl>
+    <w:lvl w:ilvl="1" w:tplc="0C0A0003">
+      <w:start w:val="1"/>
+      <w:numFmt w:val="bullet"/>
+      <w:lvlText w:val="o"/>
+      <w:lvlJc w:val="left"/>
+      <w:pPr>
+        <w:ind w:left="1800" w:hanging="360"/>
+      </w:pPr>
+      <w:rPr>
+        <w:rFonts w:ascii="Courier New" w:hAnsi="Courier New" w:cs="Courier New" w:hint="default"/>
+      </w:rPr>
+    </w:lvl>
+    <w:lvl w:ilvl="2" w:tplc="0C0A0005">
+      <w:start w:val="1"/>
+      <w:numFmt w:val="bullet"/>
+      <w:lvlText w:val=""/>
+      <w:lvlJc w:val="left"/>
+      <w:pPr>
+        <w:ind w:left="2520" w:hanging="360"/>
+      </w:pPr>
+      <w:rPr>
+        <w:rFonts w:ascii="Wingdings" w:hAnsi="Wingdings" w:hint="default"/>
+      </w:rPr>
+    </w:lvl>
+    <w:lvl w:ilvl="3" w:tplc="0C0A0001" w:tentative="1">
+      <w:start w:val="1"/>
+      <w:numFmt w:val="bullet"/>
+      <w:lvlText w:val=""/>
+      <w:lvlJc w:val="left"/>
+      <w:pPr>
+        <w:ind w:left="3240" w:hanging="360"/>
+      </w:pPr>
+      <w:rPr>
+        <w:rFonts w:ascii="Symbol" w:hAnsi="Symbol" w:hint="default"/>
+      </w:rPr>
+    </w:lvl>
+    <w:lvl w:ilvl="4" w:tplc="0C0A0003" w:tentative="1">
+      <w:start w:val="1"/>
+      <w:numFmt w:val="bullet"/>
+      <w:lvlText w:val="o"/>
+      <w:lvlJc w:val="left"/>
+      <w:pPr>
+        <w:ind w:left="3960" w:hanging="360"/>
+      </w:pPr>
+      <w:rPr>
+        <w:rFonts w:ascii="Courier New" w:hAnsi="Courier New" w:cs="Courier New" w:hint="default"/>
+      </w:rPr>
+    </w:lvl>
+    <w:lvl w:ilvl="5" w:tplc="0C0A0005" w:tentative="1">
+      <w:start w:val="1"/>
+      <w:numFmt w:val="bullet"/>
+      <w:lvlText w:val=""/>
+      <w:lvlJc w:val="left"/>
+      <w:pPr>
+        <w:ind w:left="4680" w:hanging="360"/>
+      </w:pPr>
+      <w:rPr>
+        <w:rFonts w:ascii="Wingdings" w:hAnsi="Wingdings" w:hint="default"/>
+      </w:rPr>
+    </w:lvl>
+    <w:lvl w:ilvl="6" w:tplc="0C0A0001" w:tentative="1">
+      <w:start w:val="1"/>
+      <w:numFmt w:val="bullet"/>
+      <w:lvlText w:val=""/>
+      <w:lvlJc w:val="left"/>
+      <w:pPr>
+        <w:ind w:left="5400" w:hanging="360"/>
+      </w:pPr>
+      <w:rPr>
+        <w:rFonts w:ascii="Symbol" w:hAnsi="Symbol" w:hint="default"/>
+      </w:rPr>
+    </w:lvl>
+    <w:lvl w:ilvl="7" w:tplc="0C0A0003" w:tentative="1">
+      <w:start w:val="1"/>
+      <w:numFmt w:val="bullet"/>
+      <w:lvlText w:val="o"/>
+      <w:lvlJc w:val="left"/>
+      <w:pPr>
+        <w:ind w:left="6120" w:hanging="360"/>
+      </w:pPr>
+      <w:rPr>
+        <w:rFonts w:ascii="Courier New" w:hAnsi="Courier New" w:cs="Courier New" w:hint="default"/>
+      </w:rPr>
+    </w:lvl>
+    <w:lvl w:ilvl="8" w:tplc="0C0A0005" w:tentative="1">
+      <w:start w:val="1"/>
+      <w:numFmt w:val="bullet"/>
+      <w:lvlText w:val=""/>
+      <w:lvlJc w:val="left"/>
+      <w:pPr>
+        <w:ind w:left="6840" w:hanging="360"/>
+      </w:pPr>
+      <w:rPr>
+        <w:rFonts w:ascii="Wingdings" w:hAnsi="Wingdings" w:hint="default"/>
+      </w:rPr>
+    </w:lvl>
+  </w:abstractNum>
+  <w:abstractNum w:abstractNumId="12" w15:restartNumberingAfterBreak="0">
+    <w:nsid w:val="67DE06DB"/>
+    <w:multiLevelType w:val="hybridMultilevel"/>
+    <w:tmpl w:val="51442C56"/>
+    <w:lvl w:ilvl="0" w:tplc="0C0A000F">
+      <w:start w:val="1"/>
+      <w:numFmt w:val="decimal"/>
+      <w:lvlText w:val="%1."/>
+      <w:lvlJc w:val="left"/>
+      <w:pPr>
+        <w:ind w:left="720" w:hanging="360"/>
+      </w:pPr>
+    </w:lvl>
+    <w:lvl w:ilvl="1" w:tplc="0C0A0019">
+      <w:start w:val="1"/>
+      <w:numFmt w:val="lowerLetter"/>
+      <w:lvlText w:val="%2."/>
+      <w:lvlJc w:val="left"/>
+      <w:pPr>
+        <w:ind w:left="1440" w:hanging="360"/>
+      </w:pPr>
+    </w:lvl>
+    <w:lvl w:ilvl="2" w:tplc="0C0A001B" w:tentative="1">
+      <w:start w:val="1"/>
+      <w:numFmt w:val="lowerRoman"/>
+      <w:lvlText w:val="%3."/>
+      <w:lvlJc w:val="right"/>
+      <w:pPr>
+        <w:ind w:left="2160" w:hanging="180"/>
+      </w:pPr>
+    </w:lvl>
+    <w:lvl w:ilvl="3" w:tplc="0C0A000F" w:tentative="1">
+      <w:start w:val="1"/>
+      <w:numFmt w:val="decimal"/>
+      <w:lvlText w:val="%4."/>
+      <w:lvlJc w:val="left"/>
+      <w:pPr>
+        <w:ind w:left="2880" w:hanging="360"/>
+      </w:pPr>
+    </w:lvl>
+    <w:lvl w:ilvl="4" w:tplc="0C0A0019" w:tentative="1">
+      <w:start w:val="1"/>
+      <w:numFmt w:val="lowerLetter"/>
+      <w:lvlText w:val="%5."/>
+      <w:lvlJc w:val="left"/>
+      <w:pPr>
+        <w:ind w:left="3600" w:hanging="360"/>
+      </w:pPr>
+    </w:lvl>
+    <w:lvl w:ilvl="5" w:tplc="0C0A001B" w:tentative="1">
+      <w:start w:val="1"/>
+      <w:numFmt w:val="lowerRoman"/>
+      <w:lvlText w:val="%6."/>
+      <w:lvlJc w:val="right"/>
+      <w:pPr>
+        <w:ind w:left="4320" w:hanging="180"/>
+      </w:pPr>
+    </w:lvl>
+    <w:lvl w:ilvl="6" w:tplc="0C0A000F" w:tentative="1">
+      <w:start w:val="1"/>
+      <w:numFmt w:val="decimal"/>
+      <w:lvlText w:val="%7."/>
+      <w:lvlJc w:val="left"/>
+      <w:pPr>
+        <w:ind w:left="5040" w:hanging="360"/>
+      </w:pPr>
+    </w:lvl>
+    <w:lvl w:ilvl="7" w:tplc="0C0A0019" w:tentative="1">
+      <w:start w:val="1"/>
+      <w:numFmt w:val="lowerLetter"/>
+      <w:lvlText w:val="%8."/>
+      <w:lvlJc w:val="left"/>
+      <w:pPr>
+        <w:ind w:left="5760" w:hanging="360"/>
+      </w:pPr>
+    </w:lvl>
+    <w:lvl w:ilvl="8" w:tplc="0C0A001B" w:tentative="1">
+      <w:start w:val="1"/>
+      <w:numFmt w:val="lowerRoman"/>
+      <w:lvlText w:val="%9."/>
+      <w:lvlJc w:val="right"/>
+      <w:pPr>
+        <w:ind w:left="6480" w:hanging="180"/>
+      </w:pPr>
+    </w:lvl>
+  </w:abstractNum>
+  <w:abstractNum w:abstractNumId="13" w15:restartNumberingAfterBreak="0">
+    <w:nsid w:val="6E8522A3"/>
+    <w:multiLevelType w:val="hybridMultilevel"/>
+    <w:tmpl w:val="0EBA6004"/>
+    <w:lvl w:ilvl="0" w:tplc="0C0A000F">
+      <w:start w:val="1"/>
+      <w:numFmt w:val="decimal"/>
+      <w:lvlText w:val="%1."/>
+      <w:lvlJc w:val="left"/>
+      <w:pPr>
+        <w:ind w:left="720" w:hanging="360"/>
+      </w:pPr>
+    </w:lvl>
+    <w:lvl w:ilvl="1" w:tplc="0C0A0019">
+      <w:start w:val="1"/>
+      <w:numFmt w:val="lowerLetter"/>
+      <w:lvlText w:val="%2."/>
+      <w:lvlJc w:val="left"/>
+      <w:pPr>
+        <w:ind w:left="1440" w:hanging="360"/>
+      </w:pPr>
+    </w:lvl>
+    <w:lvl w:ilvl="2" w:tplc="0C0A001B">
+      <w:start w:val="1"/>
+      <w:numFmt w:val="lowerRoman"/>
+      <w:lvlText w:val="%3."/>
+      <w:lvlJc w:val="right"/>
+      <w:pPr>
+        <w:ind w:left="2160" w:hanging="180"/>
+      </w:pPr>
+    </w:lvl>
+    <w:lvl w:ilvl="3" w:tplc="0C0A000F" w:tentative="1">
+      <w:start w:val="1"/>
+      <w:numFmt w:val="decimal"/>
+      <w:lvlText w:val="%4."/>
+      <w:lvlJc w:val="left"/>
+      <w:pPr>
+        <w:ind w:left="2880" w:hanging="360"/>
+      </w:pPr>
+    </w:lvl>
+    <w:lvl w:ilvl="4" w:tplc="0C0A0019" w:tentative="1">
+      <w:start w:val="1"/>
+      <w:numFmt w:val="lowerLetter"/>
+      <w:lvlText w:val="%5."/>
+      <w:lvlJc w:val="left"/>
+      <w:pPr>
+        <w:ind w:left="3600" w:hanging="360"/>
+      </w:pPr>
+    </w:lvl>
+    <w:lvl w:ilvl="5" w:tplc="0C0A001B" w:tentative="1">
+      <w:start w:val="1"/>
+      <w:numFmt w:val="lowerRoman"/>
+      <w:lvlText w:val="%6."/>
+      <w:lvlJc w:val="right"/>
+      <w:pPr>
+        <w:ind w:left="4320" w:hanging="180"/>
+      </w:pPr>
+    </w:lvl>
+    <w:lvl w:ilvl="6" w:tplc="0C0A000F" w:tentative="1">
+      <w:start w:val="1"/>
+      <w:numFmt w:val="decimal"/>
+      <w:lvlText w:val="%7."/>
+      <w:lvlJc w:val="left"/>
+      <w:pPr>
+        <w:ind w:left="5040" w:hanging="360"/>
+      </w:pPr>
+    </w:lvl>
+    <w:lvl w:ilvl="7" w:tplc="0C0A0019" w:tentative="1">
+      <w:start w:val="1"/>
+      <w:numFmt w:val="lowerLetter"/>
+      <w:lvlText w:val="%8."/>
+      <w:lvlJc w:val="left"/>
+      <w:pPr>
+        <w:ind w:left="5760" w:hanging="360"/>
+      </w:pPr>
+    </w:lvl>
+    <w:lvl w:ilvl="8" w:tplc="0C0A001B" w:tentative="1">
+      <w:start w:val="1"/>
+      <w:numFmt w:val="lowerRoman"/>
+      <w:lvlText w:val="%9."/>
+      <w:lvlJc w:val="right"/>
+      <w:pPr>
+        <w:ind w:left="6480" w:hanging="180"/>
+      </w:pPr>
     </w:lvl>
   </w:abstractNum>
   <w:num w:numId="1">
     <w:abstractNumId w:val="2"/>
   </w:num>
   <w:num w:numId="2">
-    <w:abstractNumId w:val="5"/>
+    <w:abstractNumId w:val="9"/>
   </w:num>
   <w:num w:numId="3">
-    <w:abstractNumId w:val="4"/>
+    <w:abstractNumId w:val="6"/>
   </w:num>
   <w:num w:numId="4">
     <w:abstractNumId w:val="1"/>
   </w:num>
   <w:num w:numId="5">
-    <w:abstractNumId w:val="3"/>
+    <w:abstractNumId w:val="4"/>
   </w:num>
   <w:num w:numId="6">
     <w:abstractNumId w:val="0"/>
   </w:num>
   <w:num w:numId="7">
-    <w:abstractNumId w:val="6"/>
+    <w:abstractNumId w:val="10"/>
+  </w:num>
+  <w:num w:numId="8">
+    <w:abstractNumId w:val="13"/>
+  </w:num>
+  <w:num w:numId="9">
+    <w:abstractNumId w:val="3"/>
+  </w:num>
+  <w:num w:numId="10">
+    <w:abstractNumId w:val="5"/>
+  </w:num>
+  <w:num w:numId="11">
+    <w:abstractNumId w:val="8"/>
+  </w:num>
+  <w:num w:numId="12">
+    <w:abstractNumId w:val="11"/>
+  </w:num>
+  <w:num w:numId="13">
+    <w:abstractNumId w:val="12"/>
+  </w:num>
+  <w:num w:numId="14">
+    <w:abstractNumId w:val="7"/>
   </w:num>
 </w:numbering>
 </file>
@@ -3977,7 +4711,6 @@
   <w:style w:type="character" w:default="1" w:styleId="Fuentedeprrafopredeter">
     <w:name w:val="Default Paragraph Font"/>
     <w:uiPriority w:val="1"/>
-    <w:semiHidden/>
     <w:unhideWhenUsed/>
   </w:style>
   <w:style w:type="table" w:default="1" w:styleId="Tablanormal">

</xml_diff>

<commit_message>
Despliegue en sección de Procesos
</commit_message>
<xml_diff>
--- a/doc/ADR/integracion_continua.docx
+++ b/doc/ADR/integracion_continua.docx
@@ -132,7 +132,6 @@
       <w:r>
         <w:t xml:space="preserve">Todos los cambios deberán aplicarse a la rama </w:t>
       </w:r>
-      <w:proofErr w:type="gramStart"/>
       <w:r>
         <w:rPr>
           <w:i/>
@@ -140,7 +139,6 @@
         </w:rPr>
         <w:t>master</w:t>
       </w:r>
-      <w:proofErr w:type="gramEnd"/>
       <w:r>
         <w:t xml:space="preserve"> del repositorio, siguiendo la filosofía de integración continua.</w:t>
       </w:r>
@@ -195,7 +193,6 @@
       <w:r>
         <w:t xml:space="preserve">Cualquier cambio realizado en la aplicación se actualiza en la rama </w:t>
       </w:r>
-      <w:proofErr w:type="gramStart"/>
       <w:r>
         <w:rPr>
           <w:i/>
@@ -203,7 +200,6 @@
         </w:rPr>
         <w:t>master</w:t>
       </w:r>
-      <w:proofErr w:type="gramEnd"/>
       <w:r>
         <w:t>. No se realizan ramificaciones.</w:t>
       </w:r>
@@ -226,15 +222,7 @@
       </w:r>
       <w:proofErr w:type="spellEnd"/>
       <w:r>
-        <w:t xml:space="preserve"> unitarios: definir scripts simples para comprobar el correcto funcionamiento del código implementado. Se debe realizar </w:t>
-      </w:r>
-      <w:proofErr w:type="gramStart"/>
-      <w:r>
-        <w:t>un test</w:t>
-      </w:r>
-      <w:proofErr w:type="gramEnd"/>
-      <w:r>
-        <w:t xml:space="preserve"> por cada nuevo cambio en el código desarrollado y lanzarlos sobre rama Master.</w:t>
+        <w:t xml:space="preserve"> unitarios: definir scripts simples para comprobar el correcto funcionamiento del código implementado. Se debe realizar un test por cada nuevo cambio en el código desarrollado y lanzarlos sobre rama Master.</w:t>
       </w:r>
     </w:p>
     <w:p>
@@ -247,15 +235,7 @@
         <w:jc w:val="both"/>
       </w:pPr>
       <w:r>
-        <w:t xml:space="preserve">Si </w:t>
-      </w:r>
-      <w:proofErr w:type="gramStart"/>
-      <w:r>
-        <w:t>los test</w:t>
-      </w:r>
-      <w:proofErr w:type="gramEnd"/>
-      <w:r>
-        <w:t xml:space="preserve"> unitarios SÍ son satisfactorios:</w:t>
+        <w:t>Si los test unitarios SÍ son satisfactorios:</w:t>
       </w:r>
     </w:p>
     <w:p>
@@ -294,15 +274,7 @@
         <w:jc w:val="both"/>
       </w:pPr>
       <w:r>
-        <w:t xml:space="preserve">Si </w:t>
-      </w:r>
-      <w:proofErr w:type="gramStart"/>
-      <w:r>
-        <w:t>los test</w:t>
-      </w:r>
-      <w:proofErr w:type="gramEnd"/>
-      <w:r>
-        <w:t xml:space="preserve"> unitarios NO son satisfactorios:</w:t>
+        <w:t>Si los test unitarios NO son satisfactorios:</w:t>
       </w:r>
     </w:p>
     <w:p>
@@ -318,15 +290,7 @@
         <w:t>R</w:t>
       </w:r>
       <w:r>
-        <w:t xml:space="preserve">evisa </w:t>
-      </w:r>
-      <w:proofErr w:type="gramStart"/>
-      <w:r>
-        <w:t>los test</w:t>
-      </w:r>
-      <w:proofErr w:type="gramEnd"/>
-      <w:r>
-        <w:t xml:space="preserve"> unitarios paras aplicar las respectivas correcciones.</w:t>
+        <w:t>evisa los test unitarios paras aplicar las respectivas correcciones.</w:t>
       </w:r>
     </w:p>
     <w:p>
@@ -375,6 +339,24 @@
     </w:p>
     <w:p>
       <w:pPr>
+        <w:ind w:left="720"/>
+        <w:jc w:val="both"/>
+      </w:pPr>
+      <w:r>
+        <w:t xml:space="preserve">(Aunque consten una serie de requisitos de despliegue, el tiempo y </w:t>
+      </w:r>
+      <w:r>
+        <w:t xml:space="preserve">los </w:t>
+      </w:r>
+      <w:r>
+        <w:t xml:space="preserve">recursos </w:t>
+      </w:r>
+      <w:r>
+        <w:t>disponibles no permiten una preparación tan completa. Por ello, se especifica en este documento, el despliegue real que se pretende conseguir para el final del proyecto).</w:t>
+      </w:r>
+    </w:p>
+    <w:p>
+      <w:pPr>
         <w:pStyle w:val="Prrafodelista"/>
         <w:numPr>
           <w:ilvl w:val="1"/>
@@ -383,19 +365,60 @@
         <w:jc w:val="both"/>
       </w:pPr>
       <w:r>
-        <w:rPr>
-          <w:color w:val="FF0000"/>
-        </w:rPr>
-        <w:t xml:space="preserve">TODO: rellenar esto </w:t>
-      </w:r>
-      <w:proofErr w:type="spellStart"/>
-      <w:r>
-        <w:rPr>
-          <w:color w:val="FF0000"/>
-        </w:rPr>
-        <w:t>xD</w:t>
-      </w:r>
-      <w:proofErr w:type="spellEnd"/>
+        <w:t>Realización de una imagen de contenedor para el servicio global.</w:t>
+      </w:r>
+    </w:p>
+    <w:p>
+      <w:pPr>
+        <w:pStyle w:val="Prrafodelista"/>
+        <w:numPr>
+          <w:ilvl w:val="1"/>
+          <w:numId w:val="14"/>
+        </w:numPr>
+        <w:jc w:val="both"/>
+      </w:pPr>
+      <w:r>
+        <w:t>Creación de un volumen para mantener los datos de la base de datos de forma persistente.</w:t>
+      </w:r>
+    </w:p>
+    <w:p>
+      <w:pPr>
+        <w:pStyle w:val="Prrafodelista"/>
+        <w:numPr>
+          <w:ilvl w:val="1"/>
+          <w:numId w:val="14"/>
+        </w:numPr>
+        <w:jc w:val="both"/>
+      </w:pPr>
+      <w:r>
+        <w:t>Asignación del volumen al contenedor creado.</w:t>
+      </w:r>
+    </w:p>
+    <w:p>
+      <w:pPr>
+        <w:pStyle w:val="Prrafodelista"/>
+        <w:numPr>
+          <w:ilvl w:val="1"/>
+          <w:numId w:val="14"/>
+        </w:numPr>
+        <w:jc w:val="both"/>
+      </w:pPr>
+      <w:r>
+        <w:t>Conexión del contenedor a la red para poder servir el cliente web y recibir las interacciones producidas por un usuario.</w:t>
+      </w:r>
+    </w:p>
+    <w:p>
+      <w:pPr>
+        <w:pStyle w:val="Prrafodelista"/>
+        <w:numPr>
+          <w:ilvl w:val="1"/>
+          <w:numId w:val="14"/>
+        </w:numPr>
+        <w:jc w:val="both"/>
+      </w:pPr>
+      <w:r>
+        <w:t>Puesta en marcha del contenedor.</w:t>
+      </w:r>
     </w:p>
     <w:p>
       <w:pPr>
@@ -403,6 +426,7 @@
         <w:jc w:val="both"/>
       </w:pPr>
       <w:r>
+        <w:lastRenderedPageBreak/>
         <w:t>Opciones consideradas</w:t>
       </w:r>
     </w:p>
@@ -508,7 +532,6 @@
         <w:jc w:val="both"/>
       </w:pPr>
       <w:r>
-        <w:lastRenderedPageBreak/>
         <w:t>Compatible con muchos sistemas de control de versiones</w:t>
       </w:r>
     </w:p>
@@ -954,6 +977,7 @@
         <w:jc w:val="both"/>
       </w:pPr>
       <w:r>
+        <w:lastRenderedPageBreak/>
         <w:t>Alojamiento propio o en la nube</w:t>
       </w:r>
     </w:p>
@@ -1533,7 +1557,6 @@
                 <w:iCs w:val="0"/>
                 <w:sz w:val="22"/>
               </w:rPr>
-              <w:lastRenderedPageBreak/>
               <w:t>Precio versión comercial</w:t>
             </w:r>
           </w:p>
@@ -1900,12 +1923,10 @@
         <w:t xml:space="preserve">Sistema que se encarga de gestionar todo el </w:t>
       </w:r>
       <w:proofErr w:type="spellStart"/>
-      <w:proofErr w:type="gramStart"/>
       <w:r>
         <w:t>cluster</w:t>
       </w:r>
       <w:proofErr w:type="spellEnd"/>
-      <w:proofErr w:type="gramEnd"/>
       <w:r>
         <w:t xml:space="preserve"> de servidores, distribuye los contenedores a través del sistema según los recursos disponibles en el </w:t>
       </w:r>
@@ -2142,7 +2163,6 @@
               <w:t xml:space="preserve">Configuración de </w:t>
             </w:r>
             <w:proofErr w:type="spellStart"/>
-            <w:proofErr w:type="gramStart"/>
             <w:r>
               <w:rPr>
                 <w:rFonts w:asciiTheme="minorHAnsi" w:hAnsiTheme="minorHAnsi"/>
@@ -2153,7 +2173,6 @@
               <w:t>cluster</w:t>
             </w:r>
             <w:proofErr w:type="spellEnd"/>
-            <w:proofErr w:type="gramEnd"/>
           </w:p>
         </w:tc>
         <w:tc>
@@ -2793,6 +2812,7 @@
         <w:jc w:val="both"/>
       </w:pPr>
       <w:r>
+        <w:lastRenderedPageBreak/>
         <w:t>Decisión</w:t>
       </w:r>
     </w:p>
@@ -2884,7 +2904,6 @@
         <w:jc w:val="both"/>
       </w:pPr>
       <w:r>
-        <w:lastRenderedPageBreak/>
         <w:t xml:space="preserve">Para el despliegue de la aplicación se ha decido usar </w:t>
       </w:r>
       <w:r>
@@ -2895,15 +2914,7 @@
         <w:t>Docker</w:t>
       </w:r>
       <w:r>
-        <w:t xml:space="preserve"> porque es una herramienta que todo el equipo conoce y la instalación </w:t>
-      </w:r>
-      <w:proofErr w:type="gramStart"/>
-      <w:r>
-        <w:t>del mismo</w:t>
-      </w:r>
-      <w:proofErr w:type="gramEnd"/>
-      <w:r>
-        <w:t xml:space="preserve"> es fácil y rápida.</w:t>
+        <w:t xml:space="preserve"> porque es una herramienta que todo el equipo conoce y la instalación del mismo es fácil y rápida.</w:t>
       </w:r>
     </w:p>
     <w:p>
@@ -3036,15 +3047,7 @@
         <w:jc w:val="both"/>
       </w:pPr>
       <w:r>
-        <w:t xml:space="preserve">La utilización de las herramientas elegidas supone que el equipo de desarrollo deba aprender a manejarlas, lo cual conllevará un tiempo considerable </w:t>
-      </w:r>
-      <w:proofErr w:type="gramStart"/>
-      <w:r>
-        <w:t>a</w:t>
-      </w:r>
-      <w:proofErr w:type="gramEnd"/>
-      <w:r>
-        <w:t xml:space="preserve"> tener en cuenta en la gestión inicial del proyecto.</w:t>
+        <w:t>La utilización de las herramientas elegidas supone que el equipo de desarrollo deba aprender a manejarlas, lo cual conllevará un tiempo considerable a tener en cuenta en la gestión inicial del proyecto.</w:t>
       </w:r>
     </w:p>
     <w:p>

</xml_diff>